<commit_message>
Version 1.2 of Module 2 CTA without updated screenshot
</commit_message>
<xml_diff>
--- a/Module 2 Critical Thinking Assignment.docx
+++ b/Module 2 Critical Thinking Assignment.docx
@@ -408,9 +408,21 @@
           <w:sz w:val="20"/>
           <w:szCs w:val="20"/>
         </w:rPr>
-        <w:t xml:space="preserve">// Name      </w:t>
-      </w:r>
-      <w:proofErr w:type="gramStart"/>
+        <w:t>// Name        : String Concatenate.cpp</w:t>
+      </w:r>
+    </w:p>
+    <w:p>
+      <w:pPr>
+        <w:pStyle w:val="NormalWeb"/>
+        <w:shd w:val="clear" w:color="auto" w:fill="FFFFFF"/>
+        <w:spacing w:before="0" w:beforeAutospacing="0" w:after="0" w:afterAutospacing="0"/>
+        <w:rPr>
+          <w:rFonts w:ascii="Consolas" w:hAnsi="Consolas"/>
+          <w:color w:val="000000"/>
+          <w:sz w:val="20"/>
+          <w:szCs w:val="20"/>
+        </w:rPr>
+      </w:pPr>
       <w:r>
         <w:rPr>
           <w:rFonts w:ascii="Consolas" w:hAnsi="Consolas"/>
@@ -418,17 +430,17 @@
           <w:sz w:val="20"/>
           <w:szCs w:val="20"/>
         </w:rPr>
-        <w:t xml:space="preserve">  :</w:t>
-      </w:r>
-      <w:proofErr w:type="gramEnd"/>
+        <w:t xml:space="preserve">// Author      : Grant </w:t>
+      </w:r>
       <w:r>
         <w:rPr>
           <w:rFonts w:ascii="Consolas" w:hAnsi="Consolas"/>
           <w:color w:val="3F7F5F"/>
           <w:sz w:val="20"/>
           <w:szCs w:val="20"/>
-        </w:rPr>
-        <w:t xml:space="preserve"> String Concatenate.cpp</w:t>
+          <w:u w:val="single"/>
+        </w:rPr>
+        <w:t>Brosovich</w:t>
       </w:r>
     </w:p>
     <w:p>
@@ -450,9 +462,21 @@
           <w:sz w:val="20"/>
           <w:szCs w:val="20"/>
         </w:rPr>
-        <w:t xml:space="preserve">// Author    </w:t>
-      </w:r>
-      <w:proofErr w:type="gramStart"/>
+        <w:t>// Version     : 1.2</w:t>
+      </w:r>
+    </w:p>
+    <w:p>
+      <w:pPr>
+        <w:pStyle w:val="NormalWeb"/>
+        <w:shd w:val="clear" w:color="auto" w:fill="FFFFFF"/>
+        <w:spacing w:before="0" w:beforeAutospacing="0" w:after="0" w:afterAutospacing="0"/>
+        <w:rPr>
+          <w:rFonts w:ascii="Consolas" w:hAnsi="Consolas"/>
+          <w:color w:val="000000"/>
+          <w:sz w:val="20"/>
+          <w:szCs w:val="20"/>
+        </w:rPr>
+      </w:pPr>
       <w:r>
         <w:rPr>
           <w:rFonts w:ascii="Consolas" w:hAnsi="Consolas"/>
@@ -460,9 +484,21 @@
           <w:sz w:val="20"/>
           <w:szCs w:val="20"/>
         </w:rPr>
-        <w:t xml:space="preserve">  :</w:t>
-      </w:r>
-      <w:proofErr w:type="gramEnd"/>
+        <w:t>// Copyright   : Your copyright notice</w:t>
+      </w:r>
+    </w:p>
+    <w:p>
+      <w:pPr>
+        <w:pStyle w:val="NormalWeb"/>
+        <w:shd w:val="clear" w:color="auto" w:fill="FFFFFF"/>
+        <w:spacing w:before="0" w:beforeAutospacing="0" w:after="0" w:afterAutospacing="0"/>
+        <w:rPr>
+          <w:rFonts w:ascii="Consolas" w:hAnsi="Consolas"/>
+          <w:color w:val="000000"/>
+          <w:sz w:val="20"/>
+          <w:szCs w:val="20"/>
+        </w:rPr>
+      </w:pPr>
       <w:r>
         <w:rPr>
           <w:rFonts w:ascii="Consolas" w:hAnsi="Consolas"/>
@@ -470,18 +506,43 @@
           <w:sz w:val="20"/>
           <w:szCs w:val="20"/>
         </w:rPr>
-        <w:t xml:space="preserve"> Grant </w:t>
-      </w:r>
+        <w:t>// Description : Concatenating Strings from user input</w:t>
+      </w:r>
+    </w:p>
+    <w:p>
+      <w:pPr>
+        <w:pStyle w:val="NormalWeb"/>
+        <w:shd w:val="clear" w:color="auto" w:fill="FFFFFF"/>
+        <w:spacing w:before="0" w:beforeAutospacing="0" w:after="0" w:afterAutospacing="0"/>
+        <w:rPr>
+          <w:rFonts w:ascii="Consolas" w:hAnsi="Consolas"/>
+          <w:color w:val="000000"/>
+          <w:sz w:val="20"/>
+          <w:szCs w:val="20"/>
+        </w:rPr>
+      </w:pPr>
       <w:r>
         <w:rPr>
           <w:rFonts w:ascii="Consolas" w:hAnsi="Consolas"/>
           <w:color w:val="3F7F5F"/>
           <w:sz w:val="20"/>
           <w:szCs w:val="20"/>
-          <w:u w:val="single"/>
-        </w:rPr>
-        <w:t>Brosovich</w:t>
-      </w:r>
+        </w:rPr>
+        <w:t>//============================================================================</w:t>
+      </w:r>
+    </w:p>
+    <w:p>
+      <w:pPr>
+        <w:pStyle w:val="NormalWeb"/>
+        <w:shd w:val="clear" w:color="auto" w:fill="FFFFFF"/>
+        <w:spacing w:before="0" w:beforeAutospacing="0" w:after="0" w:afterAutospacing="0"/>
+        <w:rPr>
+          <w:rFonts w:ascii="Consolas" w:hAnsi="Consolas"/>
+          <w:color w:val="000000"/>
+          <w:sz w:val="20"/>
+          <w:szCs w:val="20"/>
+        </w:rPr>
+      </w:pPr>
     </w:p>
     <w:p>
       <w:pPr>
@@ -502,9 +563,21 @@
           <w:sz w:val="20"/>
           <w:szCs w:val="20"/>
         </w:rPr>
-        <w:t xml:space="preserve">// Version   </w:t>
-      </w:r>
-      <w:proofErr w:type="gramStart"/>
+        <w:t>/*</w:t>
+      </w:r>
+    </w:p>
+    <w:p>
+      <w:pPr>
+        <w:pStyle w:val="NormalWeb"/>
+        <w:shd w:val="clear" w:color="auto" w:fill="FFFFFF"/>
+        <w:spacing w:before="0" w:beforeAutospacing="0" w:after="0" w:afterAutospacing="0"/>
+        <w:rPr>
+          <w:rFonts w:ascii="Consolas" w:hAnsi="Consolas"/>
+          <w:color w:val="000000"/>
+          <w:sz w:val="20"/>
+          <w:szCs w:val="20"/>
+        </w:rPr>
+      </w:pPr>
       <w:r>
         <w:rPr>
           <w:rFonts w:ascii="Consolas" w:hAnsi="Consolas"/>
@@ -512,9 +585,9 @@
           <w:sz w:val="20"/>
           <w:szCs w:val="20"/>
         </w:rPr>
-        <w:t xml:space="preserve">  :</w:t>
-      </w:r>
-      <w:proofErr w:type="gramEnd"/>
+        <w:t xml:space="preserve"> * Wanted to include error handling for </w:t>
+      </w:r>
+      <w:proofErr w:type="spellStart"/>
       <w:r>
         <w:rPr>
           <w:rFonts w:ascii="Consolas" w:hAnsi="Consolas"/>
@@ -522,21 +595,9 @@
           <w:sz w:val="20"/>
           <w:szCs w:val="20"/>
         </w:rPr>
-        <w:t xml:space="preserve"> 1.1</w:t>
-      </w:r>
-    </w:p>
-    <w:p>
-      <w:pPr>
-        <w:pStyle w:val="NormalWeb"/>
-        <w:shd w:val="clear" w:color="auto" w:fill="FFFFFF"/>
-        <w:spacing w:before="0" w:beforeAutospacing="0" w:after="0" w:afterAutospacing="0"/>
-        <w:rPr>
-          <w:rFonts w:ascii="Consolas" w:hAnsi="Consolas"/>
-          <w:color w:val="000000"/>
-          <w:sz w:val="20"/>
-          <w:szCs w:val="20"/>
-        </w:rPr>
-      </w:pPr>
+        <w:t>integr</w:t>
+      </w:r>
+      <w:proofErr w:type="spellEnd"/>
       <w:r>
         <w:rPr>
           <w:rFonts w:ascii="Consolas" w:hAnsi="Consolas"/>
@@ -544,9 +605,21 @@
           <w:sz w:val="20"/>
           <w:szCs w:val="20"/>
         </w:rPr>
-        <w:t xml:space="preserve">// Copyright </w:t>
-      </w:r>
-      <w:proofErr w:type="gramStart"/>
+        <w:t>-type inputs but found out that C++ handles every single input as a string by default</w:t>
+      </w:r>
+    </w:p>
+    <w:p>
+      <w:pPr>
+        <w:pStyle w:val="NormalWeb"/>
+        <w:shd w:val="clear" w:color="auto" w:fill="FFFFFF"/>
+        <w:spacing w:before="0" w:beforeAutospacing="0" w:after="0" w:afterAutospacing="0"/>
+        <w:rPr>
+          <w:rFonts w:ascii="Consolas" w:hAnsi="Consolas"/>
+          <w:color w:val="000000"/>
+          <w:sz w:val="20"/>
+          <w:szCs w:val="20"/>
+        </w:rPr>
+      </w:pPr>
       <w:r>
         <w:rPr>
           <w:rFonts w:ascii="Consolas" w:hAnsi="Consolas"/>
@@ -554,9 +627,21 @@
           <w:sz w:val="20"/>
           <w:szCs w:val="20"/>
         </w:rPr>
-        <w:t xml:space="preserve">  :</w:t>
-      </w:r>
-      <w:proofErr w:type="gramEnd"/>
+        <w:t xml:space="preserve"> * To get an integer input it must be explicitly asked for or translated from string to integer.</w:t>
+      </w:r>
+    </w:p>
+    <w:p>
+      <w:pPr>
+        <w:pStyle w:val="NormalWeb"/>
+        <w:shd w:val="clear" w:color="auto" w:fill="FFFFFF"/>
+        <w:spacing w:before="0" w:beforeAutospacing="0" w:after="0" w:afterAutospacing="0"/>
+        <w:rPr>
+          <w:rFonts w:ascii="Consolas" w:hAnsi="Consolas"/>
+          <w:color w:val="000000"/>
+          <w:sz w:val="20"/>
+          <w:szCs w:val="20"/>
+        </w:rPr>
+      </w:pPr>
       <w:r>
         <w:rPr>
           <w:rFonts w:ascii="Consolas" w:hAnsi="Consolas"/>
@@ -564,191 +649,6 @@
           <w:sz w:val="20"/>
           <w:szCs w:val="20"/>
         </w:rPr>
-        <w:t xml:space="preserve"> Your copyright notice</w:t>
-      </w:r>
-    </w:p>
-    <w:p>
-      <w:pPr>
-        <w:pStyle w:val="NormalWeb"/>
-        <w:shd w:val="clear" w:color="auto" w:fill="FFFFFF"/>
-        <w:spacing w:before="0" w:beforeAutospacing="0" w:after="0" w:afterAutospacing="0"/>
-        <w:rPr>
-          <w:rFonts w:ascii="Consolas" w:hAnsi="Consolas"/>
-          <w:color w:val="000000"/>
-          <w:sz w:val="20"/>
-          <w:szCs w:val="20"/>
-        </w:rPr>
-      </w:pPr>
-      <w:r>
-        <w:rPr>
-          <w:rFonts w:ascii="Consolas" w:hAnsi="Consolas"/>
-          <w:color w:val="3F7F5F"/>
-          <w:sz w:val="20"/>
-          <w:szCs w:val="20"/>
-        </w:rPr>
-        <w:t xml:space="preserve">// </w:t>
-      </w:r>
-      <w:proofErr w:type="gramStart"/>
-      <w:r>
-        <w:rPr>
-          <w:rFonts w:ascii="Consolas" w:hAnsi="Consolas"/>
-          <w:color w:val="3F7F5F"/>
-          <w:sz w:val="20"/>
-          <w:szCs w:val="20"/>
-        </w:rPr>
-        <w:t>Description :</w:t>
-      </w:r>
-      <w:proofErr w:type="gramEnd"/>
-      <w:r>
-        <w:rPr>
-          <w:rFonts w:ascii="Consolas" w:hAnsi="Consolas"/>
-          <w:color w:val="3F7F5F"/>
-          <w:sz w:val="20"/>
-          <w:szCs w:val="20"/>
-        </w:rPr>
-        <w:t xml:space="preserve"> Concatenating Strings from user input</w:t>
-      </w:r>
-    </w:p>
-    <w:p>
-      <w:pPr>
-        <w:pStyle w:val="NormalWeb"/>
-        <w:shd w:val="clear" w:color="auto" w:fill="FFFFFF"/>
-        <w:spacing w:before="0" w:beforeAutospacing="0" w:after="0" w:afterAutospacing="0"/>
-        <w:rPr>
-          <w:rFonts w:ascii="Consolas" w:hAnsi="Consolas"/>
-          <w:color w:val="000000"/>
-          <w:sz w:val="20"/>
-          <w:szCs w:val="20"/>
-        </w:rPr>
-      </w:pPr>
-      <w:r>
-        <w:rPr>
-          <w:rFonts w:ascii="Consolas" w:hAnsi="Consolas"/>
-          <w:color w:val="3F7F5F"/>
-          <w:sz w:val="20"/>
-          <w:szCs w:val="20"/>
-        </w:rPr>
-        <w:t>//============================================================================</w:t>
-      </w:r>
-    </w:p>
-    <w:p>
-      <w:pPr>
-        <w:pStyle w:val="NormalWeb"/>
-        <w:shd w:val="clear" w:color="auto" w:fill="FFFFFF"/>
-        <w:spacing w:before="0" w:beforeAutospacing="0" w:after="0" w:afterAutospacing="0"/>
-        <w:rPr>
-          <w:rFonts w:ascii="Consolas" w:hAnsi="Consolas"/>
-          <w:color w:val="000000"/>
-          <w:sz w:val="20"/>
-          <w:szCs w:val="20"/>
-        </w:rPr>
-      </w:pPr>
-    </w:p>
-    <w:p>
-      <w:pPr>
-        <w:pStyle w:val="NormalWeb"/>
-        <w:shd w:val="clear" w:color="auto" w:fill="FFFFFF"/>
-        <w:spacing w:before="0" w:beforeAutospacing="0" w:after="0" w:afterAutospacing="0"/>
-        <w:rPr>
-          <w:rFonts w:ascii="Consolas" w:hAnsi="Consolas"/>
-          <w:color w:val="000000"/>
-          <w:sz w:val="20"/>
-          <w:szCs w:val="20"/>
-        </w:rPr>
-      </w:pPr>
-      <w:r>
-        <w:rPr>
-          <w:rFonts w:ascii="Consolas" w:hAnsi="Consolas"/>
-          <w:color w:val="3F7F5F"/>
-          <w:sz w:val="20"/>
-          <w:szCs w:val="20"/>
-        </w:rPr>
-        <w:t>/*</w:t>
-      </w:r>
-    </w:p>
-    <w:p>
-      <w:pPr>
-        <w:pStyle w:val="NormalWeb"/>
-        <w:shd w:val="clear" w:color="auto" w:fill="FFFFFF"/>
-        <w:spacing w:before="0" w:beforeAutospacing="0" w:after="0" w:afterAutospacing="0"/>
-        <w:rPr>
-          <w:rFonts w:ascii="Consolas" w:hAnsi="Consolas"/>
-          <w:color w:val="000000"/>
-          <w:sz w:val="20"/>
-          <w:szCs w:val="20"/>
-        </w:rPr>
-      </w:pPr>
-      <w:r>
-        <w:rPr>
-          <w:rFonts w:ascii="Consolas" w:hAnsi="Consolas"/>
-          <w:color w:val="3F7F5F"/>
-          <w:sz w:val="20"/>
-          <w:szCs w:val="20"/>
-        </w:rPr>
-        <w:t xml:space="preserve"> * Wanted to include error handling for </w:t>
-      </w:r>
-      <w:proofErr w:type="spellStart"/>
-      <w:r>
-        <w:rPr>
-          <w:rFonts w:ascii="Consolas" w:hAnsi="Consolas"/>
-          <w:color w:val="3F7F5F"/>
-          <w:sz w:val="20"/>
-          <w:szCs w:val="20"/>
-        </w:rPr>
-        <w:t>integr</w:t>
-      </w:r>
-      <w:proofErr w:type="spellEnd"/>
-      <w:r>
-        <w:rPr>
-          <w:rFonts w:ascii="Consolas" w:hAnsi="Consolas"/>
-          <w:color w:val="3F7F5F"/>
-          <w:sz w:val="20"/>
-          <w:szCs w:val="20"/>
-        </w:rPr>
-        <w:t>-type inputs but found out that C++ handles every single input as a string by default</w:t>
-      </w:r>
-    </w:p>
-    <w:p>
-      <w:pPr>
-        <w:pStyle w:val="NormalWeb"/>
-        <w:shd w:val="clear" w:color="auto" w:fill="FFFFFF"/>
-        <w:spacing w:before="0" w:beforeAutospacing="0" w:after="0" w:afterAutospacing="0"/>
-        <w:rPr>
-          <w:rFonts w:ascii="Consolas" w:hAnsi="Consolas"/>
-          <w:color w:val="000000"/>
-          <w:sz w:val="20"/>
-          <w:szCs w:val="20"/>
-        </w:rPr>
-      </w:pPr>
-      <w:r>
-        <w:rPr>
-          <w:rFonts w:ascii="Consolas" w:hAnsi="Consolas"/>
-          <w:color w:val="3F7F5F"/>
-          <w:sz w:val="20"/>
-          <w:szCs w:val="20"/>
-        </w:rPr>
-        <w:t xml:space="preserve"> * To get an integer input it must be explicitly asked for or translated from string to integer.</w:t>
-      </w:r>
-    </w:p>
-    <w:p>
-      <w:pPr>
-        <w:pStyle w:val="NormalWeb"/>
-        <w:shd w:val="clear" w:color="auto" w:fill="FFFFFF"/>
-        <w:spacing w:before="0" w:beforeAutospacing="0" w:after="0" w:afterAutospacing="0"/>
-        <w:rPr>
-          <w:rFonts w:ascii="Consolas" w:hAnsi="Consolas"/>
-          <w:color w:val="000000"/>
-          <w:sz w:val="20"/>
-          <w:szCs w:val="20"/>
-        </w:rPr>
-      </w:pPr>
-      <w:r>
-        <w:rPr>
-          <w:rFonts w:ascii="Consolas" w:hAnsi="Consolas"/>
-          <w:color w:val="3F7F5F"/>
-          <w:sz w:val="20"/>
-          <w:szCs w:val="20"/>
-        </w:rPr>
         <w:t xml:space="preserve"> */</w:t>
       </w:r>
     </w:p>
@@ -764,7 +664,6 @@
           <w:szCs w:val="20"/>
         </w:rPr>
       </w:pPr>
-      <w:proofErr w:type="gramStart"/>
       <w:r>
         <w:rPr>
           <w:rFonts w:ascii="Consolas" w:hAnsi="Consolas"/>
@@ -776,7 +675,6 @@
         </w:rPr>
         <w:t>#include</w:t>
       </w:r>
-      <w:proofErr w:type="gramEnd"/>
       <w:r>
         <w:rPr>
           <w:rFonts w:ascii="Consolas" w:hAnsi="Consolas"/>
@@ -888,19 +786,8 @@
           <w:sz w:val="20"/>
           <w:szCs w:val="20"/>
         </w:rPr>
-        <w:t xml:space="preserve"> </w:t>
-      </w:r>
-      <w:proofErr w:type="gramStart"/>
-      <w:r>
-        <w:rPr>
-          <w:rFonts w:ascii="Consolas" w:hAnsi="Consolas"/>
-          <w:color w:val="000000"/>
-          <w:sz w:val="20"/>
-          <w:szCs w:val="20"/>
-        </w:rPr>
-        <w:t>std;</w:t>
-      </w:r>
-      <w:proofErr w:type="gramEnd"/>
+        <w:t xml:space="preserve"> std;</w:t>
+      </w:r>
     </w:p>
     <w:p>
       <w:pPr>
@@ -934,54 +821,7 @@
           <w:sz w:val="20"/>
           <w:szCs w:val="20"/>
         </w:rPr>
-        <w:t>//</w:t>
-      </w:r>
-      <w:r>
-        <w:rPr>
-          <w:rFonts w:ascii="Consolas" w:hAnsi="Consolas"/>
-          <w:color w:val="3F7F5F"/>
-          <w:sz w:val="20"/>
-          <w:szCs w:val="20"/>
-        </w:rPr>
-        <w:t>T</w:t>
-      </w:r>
-      <w:r>
-        <w:rPr>
-          <w:rFonts w:ascii="Consolas" w:hAnsi="Consolas"/>
-          <w:color w:val="3F7F5F"/>
-          <w:sz w:val="20"/>
-          <w:szCs w:val="20"/>
-        </w:rPr>
-        <w:t>his is the function that will handle input and output based on the number of instances (3)</w:t>
-      </w:r>
-      <w:r>
-        <w:rPr>
-          <w:rFonts w:ascii="Consolas" w:hAnsi="Consolas"/>
-          <w:color w:val="3F7F5F"/>
-          <w:sz w:val="20"/>
-          <w:szCs w:val="20"/>
-        </w:rPr>
-        <w:t xml:space="preserve">. Void functions don’t require a return </w:t>
-      </w:r>
-      <w:proofErr w:type="gramStart"/>
-      <w:r>
-        <w:rPr>
-          <w:rFonts w:ascii="Consolas" w:hAnsi="Consolas"/>
-          <w:color w:val="3F7F5F"/>
-          <w:sz w:val="20"/>
-          <w:szCs w:val="20"/>
-        </w:rPr>
-        <w:t>but</w:t>
-      </w:r>
-      <w:proofErr w:type="gramEnd"/>
-      <w:r>
-        <w:rPr>
-          <w:rFonts w:ascii="Consolas" w:hAnsi="Consolas"/>
-          <w:color w:val="3F7F5F"/>
-          <w:sz w:val="20"/>
-          <w:szCs w:val="20"/>
-        </w:rPr>
-        <w:t xml:space="preserve"> am using return to end the if statement with nothing produced when the run number is exceeded. </w:t>
+        <w:t>//this is the function that will handle input and output based on the number of instances (3)</w:t>
       </w:r>
     </w:p>
     <w:p>
@@ -1017,7 +857,6 @@
         <w:t xml:space="preserve"> </w:t>
       </w:r>
       <w:proofErr w:type="spellStart"/>
-      <w:proofErr w:type="gramStart"/>
       <w:r>
         <w:rPr>
           <w:rFonts w:ascii="Consolas" w:hAnsi="Consolas"/>
@@ -1037,7 +876,7 @@
           <w:sz w:val="20"/>
           <w:szCs w:val="20"/>
         </w:rPr>
-        <w:t xml:space="preserve">( </w:t>
+        <w:t>(</w:t>
       </w:r>
       <w:r>
         <w:rPr>
@@ -1050,27 +889,15 @@
         </w:rPr>
         <w:t>int</w:t>
       </w:r>
-      <w:proofErr w:type="gramEnd"/>
-      <w:r>
-        <w:rPr>
-          <w:rFonts w:ascii="Consolas" w:hAnsi="Consolas"/>
-          <w:color w:val="000000"/>
-          <w:sz w:val="20"/>
-          <w:szCs w:val="20"/>
-        </w:rPr>
-        <w:t xml:space="preserve"> </w:t>
-      </w:r>
-      <w:proofErr w:type="gramStart"/>
-      <w:r>
-        <w:rPr>
-          <w:rFonts w:ascii="Consolas" w:hAnsi="Consolas"/>
-          <w:color w:val="000000"/>
-          <w:sz w:val="20"/>
-          <w:szCs w:val="20"/>
-        </w:rPr>
-        <w:t>count) {</w:t>
-      </w:r>
-      <w:proofErr w:type="gramEnd"/>
+      <w:r>
+        <w:rPr>
+          <w:rFonts w:ascii="Consolas" w:hAnsi="Consolas"/>
+          <w:color w:val="000000"/>
+          <w:sz w:val="20"/>
+          <w:szCs w:val="20"/>
+        </w:rPr>
+        <w:t xml:space="preserve"> count) {</w:t>
+      </w:r>
     </w:p>
     <w:p>
       <w:pPr>
@@ -1131,27 +958,7 @@
           <w:sz w:val="20"/>
           <w:szCs w:val="20"/>
         </w:rPr>
-        <w:t xml:space="preserve">//A more developed program might ask user for how many runs to do instead of </w:t>
-      </w:r>
-      <w:proofErr w:type="gramStart"/>
-      <w:r>
-        <w:rPr>
-          <w:rFonts w:ascii="Consolas" w:hAnsi="Consolas"/>
-          <w:color w:val="3F7F5F"/>
-          <w:sz w:val="20"/>
-          <w:szCs w:val="20"/>
-        </w:rPr>
-        <w:t>hard-coding</w:t>
-      </w:r>
-      <w:proofErr w:type="gramEnd"/>
-      <w:r>
-        <w:rPr>
-          <w:rFonts w:ascii="Consolas" w:hAnsi="Consolas"/>
-          <w:color w:val="3F7F5F"/>
-          <w:sz w:val="20"/>
-          <w:szCs w:val="20"/>
-        </w:rPr>
-        <w:t>.</w:t>
+        <w:t>//A more developed program might ask user for how many runs to do instead of hard-coding.</w:t>
       </w:r>
     </w:p>
     <w:p>
@@ -1193,19 +1000,8 @@
           <w:sz w:val="20"/>
           <w:szCs w:val="20"/>
         </w:rPr>
-        <w:t xml:space="preserve"> (count &gt; </w:t>
-      </w:r>
-      <w:proofErr w:type="gramStart"/>
-      <w:r>
-        <w:rPr>
-          <w:rFonts w:ascii="Consolas" w:hAnsi="Consolas"/>
-          <w:color w:val="000000"/>
-          <w:sz w:val="20"/>
-          <w:szCs w:val="20"/>
-        </w:rPr>
-        <w:t>3) {</w:t>
-      </w:r>
-      <w:proofErr w:type="gramEnd"/>
+        <w:t xml:space="preserve"> (count &gt; 3) {</w:t>
+      </w:r>
     </w:p>
     <w:p>
       <w:pPr>
@@ -1237,7 +1033,6 @@
         </w:rPr>
         <w:tab/>
       </w:r>
-      <w:proofErr w:type="gramStart"/>
       <w:r>
         <w:rPr>
           <w:rFonts w:ascii="Consolas" w:hAnsi="Consolas"/>
@@ -1258,7 +1053,6 @@
         </w:rPr>
         <w:t>;</w:t>
       </w:r>
-      <w:proofErr w:type="gramEnd"/>
     </w:p>
     <w:p>
       <w:pPr>
@@ -1314,7 +1108,6 @@
         <w:t xml:space="preserve">//Using </w:t>
       </w:r>
       <w:proofErr w:type="spellStart"/>
-      <w:proofErr w:type="gramStart"/>
       <w:r>
         <w:rPr>
           <w:rFonts w:ascii="Consolas" w:hAnsi="Consolas"/>
@@ -1333,17 +1126,7 @@
           <w:sz w:val="20"/>
           <w:szCs w:val="20"/>
         </w:rPr>
-        <w:t>(</w:t>
-      </w:r>
-      <w:proofErr w:type="gramEnd"/>
-      <w:r>
-        <w:rPr>
-          <w:rFonts w:ascii="Consolas" w:hAnsi="Consolas"/>
-          <w:color w:val="3F7F5F"/>
-          <w:sz w:val="20"/>
-          <w:szCs w:val="20"/>
-        </w:rPr>
-        <w:t>) to handle any white spaces from input</w:t>
+        <w:t>() to handle any white spaces from input</w:t>
       </w:r>
     </w:p>
     <w:p>
@@ -1383,19 +1166,8 @@
           <w:sz w:val="20"/>
           <w:szCs w:val="20"/>
         </w:rPr>
-        <w:t xml:space="preserve"> string1, </w:t>
-      </w:r>
-      <w:proofErr w:type="gramStart"/>
-      <w:r>
-        <w:rPr>
-          <w:rFonts w:ascii="Consolas" w:hAnsi="Consolas"/>
-          <w:color w:val="000000"/>
-          <w:sz w:val="20"/>
-          <w:szCs w:val="20"/>
-        </w:rPr>
-        <w:t>string2;</w:t>
-      </w:r>
-      <w:proofErr w:type="gramEnd"/>
+        <w:t xml:space="preserve"> string1, string2;</w:t>
+      </w:r>
     </w:p>
     <w:p>
       <w:pPr>
@@ -1457,7 +1229,6 @@
         <w:t xml:space="preserve"> &lt;&lt; </w:t>
       </w:r>
       <w:proofErr w:type="spellStart"/>
-      <w:proofErr w:type="gramStart"/>
       <w:r>
         <w:rPr>
           <w:rFonts w:ascii="Consolas" w:hAnsi="Consolas"/>
@@ -1479,7 +1250,6 @@
         </w:rPr>
         <w:t>;</w:t>
       </w:r>
-      <w:proofErr w:type="gramEnd"/>
     </w:p>
     <w:p>
       <w:pPr>
@@ -1503,7 +1273,6 @@
         <w:tab/>
       </w:r>
       <w:proofErr w:type="spellStart"/>
-      <w:proofErr w:type="gramStart"/>
       <w:r>
         <w:rPr>
           <w:rFonts w:ascii="Consolas" w:hAnsi="Consolas"/>
@@ -1526,7 +1295,6 @@
         <w:t>(</w:t>
       </w:r>
       <w:proofErr w:type="spellStart"/>
-      <w:proofErr w:type="gramEnd"/>
       <w:r>
         <w:rPr>
           <w:rFonts w:ascii="Consolas" w:hAnsi="Consolas"/>
@@ -1544,19 +1312,8 @@
           <w:sz w:val="20"/>
           <w:szCs w:val="20"/>
         </w:rPr>
-        <w:t>, string1</w:t>
-      </w:r>
-      <w:proofErr w:type="gramStart"/>
-      <w:r>
-        <w:rPr>
-          <w:rFonts w:ascii="Consolas" w:hAnsi="Consolas"/>
-          <w:color w:val="000000"/>
-          <w:sz w:val="20"/>
-          <w:szCs w:val="20"/>
-        </w:rPr>
-        <w:t>);</w:t>
-      </w:r>
-      <w:proofErr w:type="gramEnd"/>
+        <w:t>, string1);</w:t>
+      </w:r>
     </w:p>
     <w:p>
       <w:pPr>
@@ -1606,39 +1363,18 @@
           <w:sz w:val="20"/>
           <w:szCs w:val="20"/>
         </w:rPr>
-        <w:t>"</w:t>
+        <w:t>"Please enter the second string to concatenate with the first: "</w:t>
+      </w:r>
+      <w:r>
+        <w:rPr>
+          <w:rFonts w:ascii="Consolas" w:hAnsi="Consolas"/>
+          <w:color w:val="000000"/>
+          <w:sz w:val="20"/>
+          <w:szCs w:val="20"/>
+        </w:rPr>
+        <w:t xml:space="preserve"> &lt;&lt; </w:t>
       </w:r>
       <w:proofErr w:type="spellStart"/>
-      <w:r>
-        <w:rPr>
-          <w:rFonts w:ascii="Consolas" w:hAnsi="Consolas"/>
-          <w:color w:val="2A00FF"/>
-          <w:sz w:val="20"/>
-          <w:szCs w:val="20"/>
-        </w:rPr>
-        <w:t>PLease</w:t>
-      </w:r>
-      <w:proofErr w:type="spellEnd"/>
-      <w:r>
-        <w:rPr>
-          <w:rFonts w:ascii="Consolas" w:hAnsi="Consolas"/>
-          <w:color w:val="2A00FF"/>
-          <w:sz w:val="20"/>
-          <w:szCs w:val="20"/>
-        </w:rPr>
-        <w:t xml:space="preserve"> enter the second string to concatenate with the first: "</w:t>
-      </w:r>
-      <w:r>
-        <w:rPr>
-          <w:rFonts w:ascii="Consolas" w:hAnsi="Consolas"/>
-          <w:color w:val="000000"/>
-          <w:sz w:val="20"/>
-          <w:szCs w:val="20"/>
-        </w:rPr>
-        <w:t xml:space="preserve"> &lt;&lt; </w:t>
-      </w:r>
-      <w:proofErr w:type="spellStart"/>
-      <w:proofErr w:type="gramStart"/>
       <w:r>
         <w:rPr>
           <w:rFonts w:ascii="Consolas" w:hAnsi="Consolas"/>
@@ -1660,7 +1396,6 @@
         </w:rPr>
         <w:t>;</w:t>
       </w:r>
-      <w:proofErr w:type="gramEnd"/>
     </w:p>
     <w:p>
       <w:pPr>
@@ -1684,7 +1419,6 @@
         <w:tab/>
       </w:r>
       <w:proofErr w:type="spellStart"/>
-      <w:proofErr w:type="gramStart"/>
       <w:r>
         <w:rPr>
           <w:rFonts w:ascii="Consolas" w:hAnsi="Consolas"/>
@@ -1707,7 +1441,6 @@
         <w:t>(</w:t>
       </w:r>
       <w:proofErr w:type="spellStart"/>
-      <w:proofErr w:type="gramEnd"/>
       <w:r>
         <w:rPr>
           <w:rFonts w:ascii="Consolas" w:hAnsi="Consolas"/>
@@ -1725,19 +1458,8 @@
           <w:sz w:val="20"/>
           <w:szCs w:val="20"/>
         </w:rPr>
-        <w:t>, string2</w:t>
-      </w:r>
-      <w:proofErr w:type="gramStart"/>
-      <w:r>
-        <w:rPr>
-          <w:rFonts w:ascii="Consolas" w:hAnsi="Consolas"/>
-          <w:color w:val="000000"/>
-          <w:sz w:val="20"/>
-          <w:szCs w:val="20"/>
-        </w:rPr>
-        <w:t>);</w:t>
-      </w:r>
-      <w:proofErr w:type="gramEnd"/>
+        <w:t>, string2);</w:t>
+      </w:r>
     </w:p>
     <w:p>
       <w:pPr>
@@ -1760,6 +1482,24 @@
         </w:rPr>
         <w:tab/>
       </w:r>
+      <w:r>
+        <w:rPr>
+          <w:rFonts w:ascii="Consolas" w:hAnsi="Consolas"/>
+          <w:color w:val="005032"/>
+          <w:sz w:val="20"/>
+          <w:szCs w:val="20"/>
+        </w:rPr>
+        <w:t>string</w:t>
+      </w:r>
+      <w:r>
+        <w:rPr>
+          <w:rFonts w:ascii="Consolas" w:hAnsi="Consolas"/>
+          <w:color w:val="000000"/>
+          <w:sz w:val="20"/>
+          <w:szCs w:val="20"/>
+        </w:rPr>
+        <w:t xml:space="preserve"> </w:t>
+      </w:r>
       <w:proofErr w:type="spellStart"/>
       <w:r>
         <w:rPr>
@@ -1768,6 +1508,108 @@
           <w:sz w:val="20"/>
           <w:szCs w:val="20"/>
         </w:rPr>
+        <w:t>stringres</w:t>
+      </w:r>
+      <w:proofErr w:type="spellEnd"/>
+      <w:r>
+        <w:rPr>
+          <w:rFonts w:ascii="Consolas" w:hAnsi="Consolas"/>
+          <w:color w:val="000000"/>
+          <w:sz w:val="20"/>
+          <w:szCs w:val="20"/>
+        </w:rPr>
+        <w:t xml:space="preserve"> = string1 + </w:t>
+      </w:r>
+      <w:r>
+        <w:rPr>
+          <w:rFonts w:ascii="Consolas" w:hAnsi="Consolas"/>
+          <w:color w:val="2A00FF"/>
+          <w:sz w:val="20"/>
+          <w:szCs w:val="20"/>
+        </w:rPr>
+        <w:t>" "</w:t>
+      </w:r>
+      <w:r>
+        <w:rPr>
+          <w:rFonts w:ascii="Consolas" w:hAnsi="Consolas"/>
+          <w:color w:val="000000"/>
+          <w:sz w:val="20"/>
+          <w:szCs w:val="20"/>
+        </w:rPr>
+        <w:t>;</w:t>
+      </w:r>
+    </w:p>
+    <w:p>
+      <w:pPr>
+        <w:pStyle w:val="NormalWeb"/>
+        <w:shd w:val="clear" w:color="auto" w:fill="FFFFFF"/>
+        <w:spacing w:before="0" w:beforeAutospacing="0" w:after="0" w:afterAutospacing="0"/>
+        <w:rPr>
+          <w:rFonts w:ascii="Consolas" w:hAnsi="Consolas"/>
+          <w:color w:val="000000"/>
+          <w:sz w:val="20"/>
+          <w:szCs w:val="20"/>
+        </w:rPr>
+      </w:pPr>
+      <w:r>
+        <w:rPr>
+          <w:rFonts w:ascii="Consolas" w:hAnsi="Consolas"/>
+          <w:color w:val="000000"/>
+          <w:sz w:val="20"/>
+          <w:szCs w:val="20"/>
+        </w:rPr>
+        <w:tab/>
+      </w:r>
+      <w:proofErr w:type="spellStart"/>
+      <w:r>
+        <w:rPr>
+          <w:rFonts w:ascii="Consolas" w:hAnsi="Consolas"/>
+          <w:color w:val="000000"/>
+          <w:sz w:val="20"/>
+          <w:szCs w:val="20"/>
+        </w:rPr>
+        <w:t>stringres.append</w:t>
+      </w:r>
+      <w:proofErr w:type="spellEnd"/>
+      <w:r>
+        <w:rPr>
+          <w:rFonts w:ascii="Consolas" w:hAnsi="Consolas"/>
+          <w:color w:val="000000"/>
+          <w:sz w:val="20"/>
+          <w:szCs w:val="20"/>
+        </w:rPr>
+        <w:t>(string2);</w:t>
+      </w:r>
+    </w:p>
+    <w:p>
+      <w:pPr>
+        <w:pStyle w:val="NormalWeb"/>
+        <w:shd w:val="clear" w:color="auto" w:fill="FFFFFF"/>
+        <w:spacing w:before="0" w:beforeAutospacing="0" w:after="0" w:afterAutospacing="0"/>
+        <w:rPr>
+          <w:rFonts w:ascii="Consolas" w:hAnsi="Consolas"/>
+          <w:color w:val="000000"/>
+          <w:sz w:val="20"/>
+          <w:szCs w:val="20"/>
+        </w:rPr>
+      </w:pPr>
+      <w:r>
+        <w:rPr>
+          <w:rFonts w:ascii="Consolas" w:hAnsi="Consolas"/>
+          <w:color w:val="000000"/>
+          <w:sz w:val="20"/>
+          <w:szCs w:val="20"/>
+        </w:rPr>
+        <w:tab/>
+      </w:r>
+      <w:proofErr w:type="spellStart"/>
+      <w:r>
+        <w:rPr>
+          <w:rFonts w:ascii="Consolas" w:hAnsi="Consolas"/>
+          <w:color w:val="000000"/>
+          <w:sz w:val="20"/>
+          <w:szCs w:val="20"/>
+        </w:rPr>
         <w:t>cout</w:t>
       </w:r>
       <w:proofErr w:type="spellEnd"/>
@@ -1796,28 +1638,29 @@
           <w:sz w:val="20"/>
           <w:szCs w:val="20"/>
         </w:rPr>
-        <w:t xml:space="preserve"> &lt;&lt; string1 + </w:t>
-      </w:r>
-      <w:r>
-        <w:rPr>
-          <w:rFonts w:ascii="Consolas" w:hAnsi="Consolas"/>
-          <w:color w:val="2A00FF"/>
-          <w:sz w:val="20"/>
-          <w:szCs w:val="20"/>
-        </w:rPr>
-        <w:t>" "</w:t>
-      </w:r>
-      <w:r>
-        <w:rPr>
-          <w:rFonts w:ascii="Consolas" w:hAnsi="Consolas"/>
-          <w:color w:val="000000"/>
-          <w:sz w:val="20"/>
-          <w:szCs w:val="20"/>
-        </w:rPr>
-        <w:t xml:space="preserve"> + string2 &lt;&lt; </w:t>
+        <w:t xml:space="preserve"> &lt;&lt; </w:t>
       </w:r>
       <w:proofErr w:type="spellStart"/>
-      <w:proofErr w:type="gramStart"/>
+      <w:r>
+        <w:rPr>
+          <w:rFonts w:ascii="Consolas" w:hAnsi="Consolas"/>
+          <w:color w:val="000000"/>
+          <w:sz w:val="20"/>
+          <w:szCs w:val="20"/>
+        </w:rPr>
+        <w:t>stringres</w:t>
+      </w:r>
+      <w:proofErr w:type="spellEnd"/>
+      <w:r>
+        <w:rPr>
+          <w:rFonts w:ascii="Consolas" w:hAnsi="Consolas"/>
+          <w:color w:val="000000"/>
+          <w:sz w:val="20"/>
+          <w:szCs w:val="20"/>
+        </w:rPr>
+        <w:t xml:space="preserve"> &lt;&lt; </w:t>
+      </w:r>
+      <w:proofErr w:type="spellStart"/>
       <w:r>
         <w:rPr>
           <w:rFonts w:ascii="Consolas" w:hAnsi="Consolas"/>
@@ -1839,7 +1682,6 @@
         </w:rPr>
         <w:t>;</w:t>
       </w:r>
-      <w:proofErr w:type="gramEnd"/>
     </w:p>
     <w:p>
       <w:pPr>
@@ -1869,19 +1711,8 @@
           <w:sz w:val="20"/>
           <w:szCs w:val="20"/>
         </w:rPr>
-        <w:t xml:space="preserve">//Recursion instead of while </w:t>
-      </w:r>
-      <w:proofErr w:type="gramStart"/>
-      <w:r>
-        <w:rPr>
-          <w:rFonts w:ascii="Consolas" w:hAnsi="Consolas"/>
-          <w:color w:val="3F7F5F"/>
-          <w:sz w:val="20"/>
-          <w:szCs w:val="20"/>
-        </w:rPr>
-        <w:t>loop</w:t>
-      </w:r>
-      <w:proofErr w:type="gramEnd"/>
+        <w:t>//Recursion instead of while loop</w:t>
+      </w:r>
     </w:p>
     <w:p>
       <w:pPr>
@@ -1905,7 +1736,6 @@
         <w:tab/>
       </w:r>
       <w:proofErr w:type="spellStart"/>
-      <w:proofErr w:type="gramStart"/>
       <w:r>
         <w:rPr>
           <w:rFonts w:ascii="Consolas" w:hAnsi="Consolas"/>
@@ -1923,29 +1753,8 @@
           <w:sz w:val="20"/>
           <w:szCs w:val="20"/>
         </w:rPr>
-        <w:t>(</w:t>
-      </w:r>
-      <w:proofErr w:type="gramEnd"/>
-      <w:r>
-        <w:rPr>
-          <w:rFonts w:ascii="Consolas" w:hAnsi="Consolas"/>
-          <w:color w:val="000000"/>
-          <w:sz w:val="20"/>
-          <w:szCs w:val="20"/>
-        </w:rPr>
-        <w:t>count + 1</w:t>
-      </w:r>
-      <w:proofErr w:type="gramStart"/>
-      <w:r>
-        <w:rPr>
-          <w:rFonts w:ascii="Consolas" w:hAnsi="Consolas"/>
-          <w:color w:val="000000"/>
-          <w:sz w:val="20"/>
-          <w:szCs w:val="20"/>
-        </w:rPr>
-        <w:t>);</w:t>
-      </w:r>
-      <w:proofErr w:type="gramEnd"/>
+        <w:t>(count + 1);</w:t>
+      </w:r>
     </w:p>
     <w:p>
       <w:pPr>
@@ -2002,7 +1811,6 @@
         </w:rPr>
         <w:t xml:space="preserve"> </w:t>
       </w:r>
-      <w:proofErr w:type="gramStart"/>
       <w:r>
         <w:rPr>
           <w:rFonts w:ascii="Consolas" w:hAnsi="Consolas"/>
@@ -2021,17 +1829,7 @@
           <w:sz w:val="20"/>
           <w:szCs w:val="20"/>
         </w:rPr>
-        <w:t>(</w:t>
-      </w:r>
-      <w:proofErr w:type="gramEnd"/>
-      <w:r>
-        <w:rPr>
-          <w:rFonts w:ascii="Consolas" w:hAnsi="Consolas"/>
-          <w:color w:val="000000"/>
-          <w:sz w:val="20"/>
-          <w:szCs w:val="20"/>
-        </w:rPr>
-        <w:t>) {</w:t>
+        <w:t>() {</w:t>
       </w:r>
     </w:p>
     <w:p>
@@ -2047,7 +1845,6 @@
         </w:rPr>
       </w:pPr>
       <w:proofErr w:type="spellStart"/>
-      <w:proofErr w:type="gramStart"/>
       <w:r>
         <w:rPr>
           <w:rFonts w:ascii="Consolas" w:hAnsi="Consolas"/>
@@ -2065,29 +1862,8 @@
           <w:sz w:val="20"/>
           <w:szCs w:val="20"/>
         </w:rPr>
-        <w:t>(</w:t>
-      </w:r>
-      <w:proofErr w:type="gramEnd"/>
-      <w:r>
-        <w:rPr>
-          <w:rFonts w:ascii="Consolas" w:hAnsi="Consolas"/>
-          <w:color w:val="000000"/>
-          <w:sz w:val="20"/>
-          <w:szCs w:val="20"/>
-        </w:rPr>
-        <w:t>1</w:t>
-      </w:r>
-      <w:proofErr w:type="gramStart"/>
-      <w:r>
-        <w:rPr>
-          <w:rFonts w:ascii="Consolas" w:hAnsi="Consolas"/>
-          <w:color w:val="000000"/>
-          <w:sz w:val="20"/>
-          <w:szCs w:val="20"/>
-        </w:rPr>
-        <w:t>);</w:t>
-      </w:r>
-      <w:proofErr w:type="gramEnd"/>
+        <w:t>(1);</w:t>
+      </w:r>
     </w:p>
     <w:p>
       <w:pPr>
@@ -2119,19 +1895,8 @@
           <w:sz w:val="20"/>
           <w:szCs w:val="20"/>
         </w:rPr>
-        <w:t xml:space="preserve"> </w:t>
-      </w:r>
-      <w:proofErr w:type="gramStart"/>
-      <w:r>
-        <w:rPr>
-          <w:rFonts w:ascii="Consolas" w:hAnsi="Consolas"/>
-          <w:color w:val="000000"/>
-          <w:sz w:val="20"/>
-          <w:szCs w:val="20"/>
-        </w:rPr>
-        <w:t>0;</w:t>
-      </w:r>
-      <w:proofErr w:type="gramEnd"/>
+        <w:t xml:space="preserve"> 0;</w:t>
+      </w:r>
     </w:p>
     <w:p>
       <w:pPr>
@@ -2180,7 +1945,12 @@
           <w:szCs w:val="28"/>
         </w:rPr>
       </w:pPr>
-      <w:r>
+    </w:p>
+    <w:p>
+      <w:pPr>
+        <w:pStyle w:val="NormalWeb"/>
+        <w:shd w:val="clear" w:color="auto" w:fill="FFFFFF"/>
+        <w:spacing w:before="0" w:beforeAutospacing="0" w:after="0" w:afterAutospacing="0"/>
         <w:rPr>
           <w:b/>
           <w:bCs/>
@@ -2188,6 +1958,100 @@
           <w:sz w:val="28"/>
           <w:szCs w:val="28"/>
         </w:rPr>
+      </w:pPr>
+    </w:p>
+    <w:p>
+      <w:pPr>
+        <w:pStyle w:val="NormalWeb"/>
+        <w:shd w:val="clear" w:color="auto" w:fill="FFFFFF"/>
+        <w:spacing w:before="0" w:beforeAutospacing="0" w:after="0" w:afterAutospacing="0"/>
+        <w:rPr>
+          <w:b/>
+          <w:bCs/>
+          <w:color w:val="000000"/>
+          <w:sz w:val="28"/>
+          <w:szCs w:val="28"/>
+        </w:rPr>
+      </w:pPr>
+    </w:p>
+    <w:p>
+      <w:pPr>
+        <w:pStyle w:val="NormalWeb"/>
+        <w:shd w:val="clear" w:color="auto" w:fill="FFFFFF"/>
+        <w:spacing w:before="0" w:beforeAutospacing="0" w:after="0" w:afterAutospacing="0"/>
+        <w:rPr>
+          <w:b/>
+          <w:bCs/>
+          <w:color w:val="000000"/>
+          <w:sz w:val="28"/>
+          <w:szCs w:val="28"/>
+        </w:rPr>
+      </w:pPr>
+    </w:p>
+    <w:p>
+      <w:pPr>
+        <w:pStyle w:val="NormalWeb"/>
+        <w:shd w:val="clear" w:color="auto" w:fill="FFFFFF"/>
+        <w:spacing w:before="0" w:beforeAutospacing="0" w:after="0" w:afterAutospacing="0"/>
+        <w:rPr>
+          <w:b/>
+          <w:bCs/>
+          <w:color w:val="000000"/>
+          <w:sz w:val="28"/>
+          <w:szCs w:val="28"/>
+        </w:rPr>
+      </w:pPr>
+    </w:p>
+    <w:p>
+      <w:pPr>
+        <w:pStyle w:val="NormalWeb"/>
+        <w:shd w:val="clear" w:color="auto" w:fill="FFFFFF"/>
+        <w:spacing w:before="0" w:beforeAutospacing="0" w:after="0" w:afterAutospacing="0"/>
+        <w:rPr>
+          <w:b/>
+          <w:bCs/>
+          <w:color w:val="000000"/>
+          <w:sz w:val="28"/>
+          <w:szCs w:val="28"/>
+        </w:rPr>
+      </w:pPr>
+    </w:p>
+    <w:p>
+      <w:pPr>
+        <w:pStyle w:val="NormalWeb"/>
+        <w:shd w:val="clear" w:color="auto" w:fill="FFFFFF"/>
+        <w:spacing w:before="0" w:beforeAutospacing="0" w:after="0" w:afterAutospacing="0"/>
+        <w:rPr>
+          <w:b/>
+          <w:bCs/>
+          <w:color w:val="000000"/>
+          <w:sz w:val="28"/>
+          <w:szCs w:val="28"/>
+        </w:rPr>
+      </w:pPr>
+    </w:p>
+    <w:p>
+      <w:pPr>
+        <w:pStyle w:val="NormalWeb"/>
+        <w:shd w:val="clear" w:color="auto" w:fill="FFFFFF"/>
+        <w:spacing w:before="0" w:beforeAutospacing="0" w:after="0" w:afterAutospacing="0"/>
+        <w:rPr>
+          <w:b/>
+          <w:bCs/>
+          <w:color w:val="000000"/>
+          <w:sz w:val="28"/>
+          <w:szCs w:val="28"/>
+        </w:rPr>
+      </w:pPr>
+      <w:r>
+        <w:rPr>
+          <w:b/>
+          <w:bCs/>
+          <w:color w:val="000000"/>
+          <w:sz w:val="28"/>
+          <w:szCs w:val="28"/>
+        </w:rPr>
+        <w:lastRenderedPageBreak/>
         <w:t>Pseudocode:</w:t>
       </w:r>
     </w:p>
@@ -2283,7 +2147,6 @@
         <w:t xml:space="preserve">Initialize </w:t>
       </w:r>
       <w:proofErr w:type="spellStart"/>
-      <w:proofErr w:type="gramStart"/>
       <w:r>
         <w:rPr>
           <w:color w:val="000000"/>
@@ -2299,16 +2162,7 @@
           <w:sz w:val="28"/>
           <w:szCs w:val="28"/>
         </w:rPr>
-        <w:t>(</w:t>
-      </w:r>
-      <w:proofErr w:type="gramEnd"/>
-      <w:r>
-        <w:rPr>
-          <w:color w:val="000000"/>
-          <w:sz w:val="28"/>
-          <w:szCs w:val="28"/>
-        </w:rPr>
-        <w:t>) with required parameter “count”</w:t>
+        <w:t>() with required parameter “count”</w:t>
       </w:r>
     </w:p>
     <w:p>
@@ -2381,7 +2235,6 @@
           <w:sz w:val="28"/>
           <w:szCs w:val="28"/>
         </w:rPr>
-        <w:lastRenderedPageBreak/>
         <w:tab/>
         <w:t xml:space="preserve">2) </w:t>
       </w:r>
@@ -2561,7 +2414,31 @@
           <w:sz w:val="28"/>
           <w:szCs w:val="28"/>
         </w:rPr>
-        <w:t>oncatenate variables</w:t>
+        <w:t>oncatenate</w:t>
+      </w:r>
+      <w:r>
+        <w:rPr>
+          <w:color w:val="000000"/>
+          <w:sz w:val="28"/>
+          <w:szCs w:val="28"/>
+        </w:rPr>
+        <w:t xml:space="preserve"> (append)</w:t>
+      </w:r>
+      <w:r>
+        <w:rPr>
+          <w:color w:val="000000"/>
+          <w:sz w:val="28"/>
+          <w:szCs w:val="28"/>
+        </w:rPr>
+        <w:t xml:space="preserve"> variables</w:t>
+      </w:r>
+      <w:r>
+        <w:rPr>
+          <w:color w:val="000000"/>
+          <w:sz w:val="28"/>
+          <w:szCs w:val="28"/>
+        </w:rPr>
+        <w:t xml:space="preserve"> with space separating them</w:t>
       </w:r>
     </w:p>
     <w:p>
@@ -2748,6 +2625,21 @@
         <w:spacing w:before="0" w:beforeAutospacing="0" w:after="0" w:afterAutospacing="0"/>
         <w:rPr>
           <w:rFonts w:ascii="Consolas" w:hAnsi="Consolas"/>
+          <w:noProof/>
+          <w:color w:val="000000"/>
+          <w:sz w:val="20"/>
+          <w:szCs w:val="20"/>
+          <w14:ligatures w14:val="standardContextual"/>
+        </w:rPr>
+      </w:pPr>
+    </w:p>
+    <w:p>
+      <w:pPr>
+        <w:pStyle w:val="NormalWeb"/>
+        <w:shd w:val="clear" w:color="auto" w:fill="FFFFFF"/>
+        <w:spacing w:before="0" w:beforeAutospacing="0" w:after="0" w:afterAutospacing="0"/>
+        <w:rPr>
+          <w:rFonts w:ascii="Consolas" w:hAnsi="Consolas"/>
           <w:color w:val="000000"/>
           <w:sz w:val="20"/>
           <w:szCs w:val="20"/>
@@ -2764,10 +2656,10 @@
         </w:rPr>
         <w:lastRenderedPageBreak/>
         <w:drawing>
-          <wp:inline distT="0" distB="0" distL="0" distR="0" wp14:anchorId="18276593" wp14:editId="1D6B798E">
-            <wp:extent cx="5943600" cy="6441440"/>
+          <wp:inline distT="0" distB="0" distL="0" distR="0" wp14:anchorId="343269F0" wp14:editId="45F7D167">
+            <wp:extent cx="5943600" cy="5166995"/>
             <wp:effectExtent l="0" t="0" r="0" b="0"/>
-            <wp:docPr id="2036648145" name="Picture 5" descr="A screenshot of a computer program&#10;&#10;AI-generated content may be incorrect."/>
+            <wp:docPr id="868043184" name="Picture 8" descr="A screenshot of a computer program&#10;&#10;AI-generated content may be incorrect."/>
             <wp:cNvGraphicFramePr>
               <a:graphicFrameLocks xmlns:a="http://schemas.openxmlformats.org/drawingml/2006/main" noChangeAspect="1"/>
             </wp:cNvGraphicFramePr>
@@ -2775,7 +2667,7 @@
               <a:graphicData uri="http://schemas.openxmlformats.org/drawingml/2006/picture">
                 <pic:pic xmlns:pic="http://schemas.openxmlformats.org/drawingml/2006/picture">
                   <pic:nvPicPr>
-                    <pic:cNvPr id="2036648145" name="Picture 5" descr="A screenshot of a computer program&#10;&#10;AI-generated content may be incorrect."/>
+                    <pic:cNvPr id="868043184" name="Picture 8" descr="A screenshot of a computer program&#10;&#10;AI-generated content may be incorrect."/>
                     <pic:cNvPicPr/>
                   </pic:nvPicPr>
                   <pic:blipFill>
@@ -2793,7 +2685,7 @@
                   <pic:spPr>
                     <a:xfrm>
                       <a:off x="0" y="0"/>
-                      <a:ext cx="5943600" cy="6441440"/>
+                      <a:ext cx="5943600" cy="5166995"/>
                     </a:xfrm>
                     <a:prstGeom prst="rect">
                       <a:avLst/>
@@ -2814,6 +2706,15 @@
           <w:szCs w:val="28"/>
         </w:rPr>
       </w:pPr>
+    </w:p>
+    <w:p>
+      <w:pPr>
+        <w:rPr>
+          <w:rFonts w:ascii="Times New Roman" w:hAnsi="Times New Roman" w:cs="Times New Roman"/>
+          <w:sz w:val="28"/>
+          <w:szCs w:val="28"/>
+        </w:rPr>
+      </w:pPr>
       <w:r>
         <w:rPr>
           <w:rFonts w:ascii="Times New Roman" w:hAnsi="Times New Roman" w:cs="Times New Roman"/>
@@ -2856,49 +2757,170 @@
           <w:szCs w:val="28"/>
         </w:rPr>
       </w:pPr>
-      <w:r>
+    </w:p>
+    <w:p>
+      <w:pPr>
         <w:rPr>
           <w:b/>
           <w:bCs/>
           <w:sz w:val="28"/>
           <w:szCs w:val="28"/>
         </w:rPr>
-        <w:t xml:space="preserve">Public </w:t>
-      </w:r>
-      <w:proofErr w:type="spellStart"/>
-      <w:r>
+      </w:pPr>
+    </w:p>
+    <w:p>
+      <w:pPr>
         <w:rPr>
           <w:b/>
           <w:bCs/>
           <w:sz w:val="28"/>
           <w:szCs w:val="28"/>
         </w:rPr>
-        <w:t>Github</w:t>
-      </w:r>
-      <w:proofErr w:type="spellEnd"/>
-      <w:r>
+      </w:pPr>
+    </w:p>
+    <w:p>
+      <w:pPr>
         <w:rPr>
           <w:b/>
           <w:bCs/>
           <w:sz w:val="28"/>
           <w:szCs w:val="28"/>
         </w:rPr>
-        <w:t xml:space="preserve"> Repository link:</w:t>
-      </w:r>
-    </w:p>
-    <w:p>
-      <w:pPr>
-        <w:rPr>
-          <w:sz w:val="28"/>
-          <w:szCs w:val="28"/>
-        </w:rPr>
-      </w:pPr>
-      <w:r>
-        <w:rPr>
-          <w:sz w:val="28"/>
-          <w:szCs w:val="28"/>
-        </w:rPr>
-        <w:t>https://github.com/GrantBros/CSC450</w:t>
+      </w:pPr>
+    </w:p>
+    <w:p>
+      <w:pPr>
+        <w:rPr>
+          <w:b/>
+          <w:bCs/>
+          <w:sz w:val="28"/>
+          <w:szCs w:val="28"/>
+        </w:rPr>
+      </w:pPr>
+    </w:p>
+    <w:p>
+      <w:pPr>
+        <w:rPr>
+          <w:b/>
+          <w:bCs/>
+          <w:sz w:val="28"/>
+          <w:szCs w:val="28"/>
+        </w:rPr>
+      </w:pPr>
+    </w:p>
+    <w:p>
+      <w:pPr>
+        <w:rPr>
+          <w:b/>
+          <w:bCs/>
+          <w:sz w:val="28"/>
+          <w:szCs w:val="28"/>
+        </w:rPr>
+      </w:pPr>
+      <w:r>
+        <w:rPr>
+          <w:b/>
+          <w:bCs/>
+          <w:sz w:val="28"/>
+          <w:szCs w:val="28"/>
+        </w:rPr>
+        <w:lastRenderedPageBreak/>
+        <w:t xml:space="preserve">Public </w:t>
+      </w:r>
+      <w:proofErr w:type="spellStart"/>
+      <w:r>
+        <w:rPr>
+          <w:b/>
+          <w:bCs/>
+          <w:sz w:val="28"/>
+          <w:szCs w:val="28"/>
+        </w:rPr>
+        <w:t>Github</w:t>
+      </w:r>
+      <w:proofErr w:type="spellEnd"/>
+      <w:r>
+        <w:rPr>
+          <w:b/>
+          <w:bCs/>
+          <w:sz w:val="28"/>
+          <w:szCs w:val="28"/>
+        </w:rPr>
+        <w:t xml:space="preserve"> Repository</w:t>
+      </w:r>
+      <w:r>
+        <w:rPr>
+          <w:b/>
+          <w:bCs/>
+          <w:sz w:val="28"/>
+          <w:szCs w:val="28"/>
+        </w:rPr>
+        <w:t xml:space="preserve"> Image</w:t>
+      </w:r>
+      <w:r>
+        <w:rPr>
+          <w:b/>
+          <w:bCs/>
+          <w:sz w:val="28"/>
+          <w:szCs w:val="28"/>
+        </w:rPr>
+        <w:t>:</w:t>
+      </w:r>
+    </w:p>
+    <w:p>
+      <w:pPr>
+        <w:ind w:left="-1440"/>
+        <w:rPr>
+          <w:sz w:val="28"/>
+          <w:szCs w:val="28"/>
+        </w:rPr>
+      </w:pPr>
+      <w:r>
+        <w:rPr>
+          <w:noProof/>
+          <w:sz w:val="28"/>
+          <w:szCs w:val="28"/>
+        </w:rPr>
+        <w:drawing>
+          <wp:inline distT="0" distB="0" distL="0" distR="0" wp14:anchorId="19F77F21" wp14:editId="6E8C27F8">
+            <wp:extent cx="7733772" cy="5124450"/>
+            <wp:effectExtent l="0" t="0" r="635" b="0"/>
+            <wp:docPr id="1015221088" name="Picture 7" descr="A screenshot of a computer&#10;&#10;AI-generated content may be incorrect."/>
+            <wp:cNvGraphicFramePr>
+              <a:graphicFrameLocks xmlns:a="http://schemas.openxmlformats.org/drawingml/2006/main" noChangeAspect="1"/>
+            </wp:cNvGraphicFramePr>
+            <a:graphic xmlns:a="http://schemas.openxmlformats.org/drawingml/2006/main">
+              <a:graphicData uri="http://schemas.openxmlformats.org/drawingml/2006/picture">
+                <pic:pic xmlns:pic="http://schemas.openxmlformats.org/drawingml/2006/picture">
+                  <pic:nvPicPr>
+                    <pic:cNvPr id="1015221088" name="Picture 7" descr="A screenshot of a computer&#10;&#10;AI-generated content may be incorrect."/>
+                    <pic:cNvPicPr/>
+                  </pic:nvPicPr>
+                  <pic:blipFill>
+                    <a:blip r:embed="rId5">
+                      <a:extLst>
+                        <a:ext uri="{28A0092B-C50C-407E-A947-70E740481C1C}">
+                          <a14:useLocalDpi xmlns:a14="http://schemas.microsoft.com/office/drawing/2010/main" val="0"/>
+                        </a:ext>
+                      </a:extLst>
+                    </a:blip>
+                    <a:stretch>
+                      <a:fillRect/>
+                    </a:stretch>
+                  </pic:blipFill>
+                  <pic:spPr>
+                    <a:xfrm>
+                      <a:off x="0" y="0"/>
+                      <a:ext cx="7751206" cy="5136002"/>
+                    </a:xfrm>
+                    <a:prstGeom prst="rect">
+                      <a:avLst/>
+                    </a:prstGeom>
+                  </pic:spPr>
+                </pic:pic>
+              </a:graphicData>
+            </a:graphic>
+          </wp:inline>
+        </w:drawing>
       </w:r>
     </w:p>
     <w:sectPr>

</xml_diff>

<commit_message>
Module 3 CTA with images and pseudocode as markdown file. Adding github image after this commit to word doc.
</commit_message>
<xml_diff>
--- a/Module 2 Critical Thinking Assignment.docx
+++ b/Module 2 Critical Thinking Assignment.docx
@@ -408,21 +408,9 @@
           <w:sz w:val="20"/>
           <w:szCs w:val="20"/>
         </w:rPr>
-        <w:t>// Name        : String Concatenate.cpp</w:t>
-      </w:r>
-    </w:p>
-    <w:p>
-      <w:pPr>
-        <w:pStyle w:val="NormalWeb"/>
-        <w:shd w:val="clear" w:color="auto" w:fill="FFFFFF"/>
-        <w:spacing w:before="0" w:beforeAutospacing="0" w:after="0" w:afterAutospacing="0"/>
-        <w:rPr>
-          <w:rFonts w:ascii="Consolas" w:hAnsi="Consolas"/>
-          <w:color w:val="000000"/>
-          <w:sz w:val="20"/>
-          <w:szCs w:val="20"/>
-        </w:rPr>
-      </w:pPr>
+        <w:t xml:space="preserve">// Name      </w:t>
+      </w:r>
+      <w:proofErr w:type="gramStart"/>
       <w:r>
         <w:rPr>
           <w:rFonts w:ascii="Consolas" w:hAnsi="Consolas"/>
@@ -430,14 +418,66 @@
           <w:sz w:val="20"/>
           <w:szCs w:val="20"/>
         </w:rPr>
-        <w:t xml:space="preserve">// Author      : Grant </w:t>
-      </w:r>
+        <w:t xml:space="preserve">  :</w:t>
+      </w:r>
+      <w:proofErr w:type="gramEnd"/>
       <w:r>
         <w:rPr>
           <w:rFonts w:ascii="Consolas" w:hAnsi="Consolas"/>
           <w:color w:val="3F7F5F"/>
           <w:sz w:val="20"/>
           <w:szCs w:val="20"/>
+        </w:rPr>
+        <w:t xml:space="preserve"> String Concatenate.cpp</w:t>
+      </w:r>
+    </w:p>
+    <w:p>
+      <w:pPr>
+        <w:pStyle w:val="NormalWeb"/>
+        <w:shd w:val="clear" w:color="auto" w:fill="FFFFFF"/>
+        <w:spacing w:before="0" w:beforeAutospacing="0" w:after="0" w:afterAutospacing="0"/>
+        <w:rPr>
+          <w:rFonts w:ascii="Consolas" w:hAnsi="Consolas"/>
+          <w:color w:val="000000"/>
+          <w:sz w:val="20"/>
+          <w:szCs w:val="20"/>
+        </w:rPr>
+      </w:pPr>
+      <w:r>
+        <w:rPr>
+          <w:rFonts w:ascii="Consolas" w:hAnsi="Consolas"/>
+          <w:color w:val="3F7F5F"/>
+          <w:sz w:val="20"/>
+          <w:szCs w:val="20"/>
+        </w:rPr>
+        <w:t xml:space="preserve">// Author    </w:t>
+      </w:r>
+      <w:proofErr w:type="gramStart"/>
+      <w:r>
+        <w:rPr>
+          <w:rFonts w:ascii="Consolas" w:hAnsi="Consolas"/>
+          <w:color w:val="3F7F5F"/>
+          <w:sz w:val="20"/>
+          <w:szCs w:val="20"/>
+        </w:rPr>
+        <w:t xml:space="preserve">  :</w:t>
+      </w:r>
+      <w:proofErr w:type="gramEnd"/>
+      <w:r>
+        <w:rPr>
+          <w:rFonts w:ascii="Consolas" w:hAnsi="Consolas"/>
+          <w:color w:val="3F7F5F"/>
+          <w:sz w:val="20"/>
+          <w:szCs w:val="20"/>
+        </w:rPr>
+        <w:t xml:space="preserve"> Grant </w:t>
+      </w:r>
+      <w:r>
+        <w:rPr>
+          <w:rFonts w:ascii="Consolas" w:hAnsi="Consolas"/>
+          <w:color w:val="3F7F5F"/>
+          <w:sz w:val="20"/>
+          <w:szCs w:val="20"/>
           <w:u w:val="single"/>
         </w:rPr>
         <w:t>Brosovich</w:t>
@@ -462,21 +502,9 @@
           <w:sz w:val="20"/>
           <w:szCs w:val="20"/>
         </w:rPr>
-        <w:t>// Version     : 1.2</w:t>
-      </w:r>
-    </w:p>
-    <w:p>
-      <w:pPr>
-        <w:pStyle w:val="NormalWeb"/>
-        <w:shd w:val="clear" w:color="auto" w:fill="FFFFFF"/>
-        <w:spacing w:before="0" w:beforeAutospacing="0" w:after="0" w:afterAutospacing="0"/>
-        <w:rPr>
-          <w:rFonts w:ascii="Consolas" w:hAnsi="Consolas"/>
-          <w:color w:val="000000"/>
-          <w:sz w:val="20"/>
-          <w:szCs w:val="20"/>
-        </w:rPr>
-      </w:pPr>
+        <w:t xml:space="preserve">// Version   </w:t>
+      </w:r>
+      <w:proofErr w:type="gramStart"/>
       <w:r>
         <w:rPr>
           <w:rFonts w:ascii="Consolas" w:hAnsi="Consolas"/>
@@ -484,21 +512,9 @@
           <w:sz w:val="20"/>
           <w:szCs w:val="20"/>
         </w:rPr>
-        <w:t>// Copyright   : Your copyright notice</w:t>
-      </w:r>
-    </w:p>
-    <w:p>
-      <w:pPr>
-        <w:pStyle w:val="NormalWeb"/>
-        <w:shd w:val="clear" w:color="auto" w:fill="FFFFFF"/>
-        <w:spacing w:before="0" w:beforeAutospacing="0" w:after="0" w:afterAutospacing="0"/>
-        <w:rPr>
-          <w:rFonts w:ascii="Consolas" w:hAnsi="Consolas"/>
-          <w:color w:val="000000"/>
-          <w:sz w:val="20"/>
-          <w:szCs w:val="20"/>
-        </w:rPr>
-      </w:pPr>
+        <w:t xml:space="preserve">  :</w:t>
+      </w:r>
+      <w:proofErr w:type="gramEnd"/>
       <w:r>
         <w:rPr>
           <w:rFonts w:ascii="Consolas" w:hAnsi="Consolas"/>
@@ -506,7 +522,7 @@
           <w:sz w:val="20"/>
           <w:szCs w:val="20"/>
         </w:rPr>
-        <w:t>// Description : Concatenating Strings from user input</w:t>
+        <w:t xml:space="preserve"> 1.2</w:t>
       </w:r>
     </w:p>
     <w:p>
@@ -528,6 +544,90 @@
           <w:sz w:val="20"/>
           <w:szCs w:val="20"/>
         </w:rPr>
+        <w:t xml:space="preserve">// Copyright </w:t>
+      </w:r>
+      <w:proofErr w:type="gramStart"/>
+      <w:r>
+        <w:rPr>
+          <w:rFonts w:ascii="Consolas" w:hAnsi="Consolas"/>
+          <w:color w:val="3F7F5F"/>
+          <w:sz w:val="20"/>
+          <w:szCs w:val="20"/>
+        </w:rPr>
+        <w:t xml:space="preserve">  :</w:t>
+      </w:r>
+      <w:proofErr w:type="gramEnd"/>
+      <w:r>
+        <w:rPr>
+          <w:rFonts w:ascii="Consolas" w:hAnsi="Consolas"/>
+          <w:color w:val="3F7F5F"/>
+          <w:sz w:val="20"/>
+          <w:szCs w:val="20"/>
+        </w:rPr>
+        <w:t xml:space="preserve"> Your copyright notice</w:t>
+      </w:r>
+    </w:p>
+    <w:p>
+      <w:pPr>
+        <w:pStyle w:val="NormalWeb"/>
+        <w:shd w:val="clear" w:color="auto" w:fill="FFFFFF"/>
+        <w:spacing w:before="0" w:beforeAutospacing="0" w:after="0" w:afterAutospacing="0"/>
+        <w:rPr>
+          <w:rFonts w:ascii="Consolas" w:hAnsi="Consolas"/>
+          <w:color w:val="000000"/>
+          <w:sz w:val="20"/>
+          <w:szCs w:val="20"/>
+        </w:rPr>
+      </w:pPr>
+      <w:r>
+        <w:rPr>
+          <w:rFonts w:ascii="Consolas" w:hAnsi="Consolas"/>
+          <w:color w:val="3F7F5F"/>
+          <w:sz w:val="20"/>
+          <w:szCs w:val="20"/>
+        </w:rPr>
+        <w:t xml:space="preserve">// </w:t>
+      </w:r>
+      <w:proofErr w:type="gramStart"/>
+      <w:r>
+        <w:rPr>
+          <w:rFonts w:ascii="Consolas" w:hAnsi="Consolas"/>
+          <w:color w:val="3F7F5F"/>
+          <w:sz w:val="20"/>
+          <w:szCs w:val="20"/>
+        </w:rPr>
+        <w:t>Description :</w:t>
+      </w:r>
+      <w:proofErr w:type="gramEnd"/>
+      <w:r>
+        <w:rPr>
+          <w:rFonts w:ascii="Consolas" w:hAnsi="Consolas"/>
+          <w:color w:val="3F7F5F"/>
+          <w:sz w:val="20"/>
+          <w:szCs w:val="20"/>
+        </w:rPr>
+        <w:t xml:space="preserve"> Concatenating Strings from user input</w:t>
+      </w:r>
+    </w:p>
+    <w:p>
+      <w:pPr>
+        <w:pStyle w:val="NormalWeb"/>
+        <w:shd w:val="clear" w:color="auto" w:fill="FFFFFF"/>
+        <w:spacing w:before="0" w:beforeAutospacing="0" w:after="0" w:afterAutospacing="0"/>
+        <w:rPr>
+          <w:rFonts w:ascii="Consolas" w:hAnsi="Consolas"/>
+          <w:color w:val="000000"/>
+          <w:sz w:val="20"/>
+          <w:szCs w:val="20"/>
+        </w:rPr>
+      </w:pPr>
+      <w:r>
+        <w:rPr>
+          <w:rFonts w:ascii="Consolas" w:hAnsi="Consolas"/>
+          <w:color w:val="3F7F5F"/>
+          <w:sz w:val="20"/>
+          <w:szCs w:val="20"/>
+        </w:rPr>
         <w:t>//============================================================================</w:t>
       </w:r>
     </w:p>
@@ -664,6 +764,7 @@
           <w:szCs w:val="20"/>
         </w:rPr>
       </w:pPr>
+      <w:proofErr w:type="gramStart"/>
       <w:r>
         <w:rPr>
           <w:rFonts w:ascii="Consolas" w:hAnsi="Consolas"/>
@@ -675,6 +776,7 @@
         </w:rPr>
         <w:t>#include</w:t>
       </w:r>
+      <w:proofErr w:type="gramEnd"/>
       <w:r>
         <w:rPr>
           <w:rFonts w:ascii="Consolas" w:hAnsi="Consolas"/>
@@ -786,8 +888,19 @@
           <w:sz w:val="20"/>
           <w:szCs w:val="20"/>
         </w:rPr>
-        <w:t xml:space="preserve"> std;</w:t>
-      </w:r>
+        <w:t xml:space="preserve"> </w:t>
+      </w:r>
+      <w:proofErr w:type="gramStart"/>
+      <w:r>
+        <w:rPr>
+          <w:rFonts w:ascii="Consolas" w:hAnsi="Consolas"/>
+          <w:color w:val="000000"/>
+          <w:sz w:val="20"/>
+          <w:szCs w:val="20"/>
+        </w:rPr>
+        <w:t>std;</w:t>
+      </w:r>
+      <w:proofErr w:type="gramEnd"/>
     </w:p>
     <w:p>
       <w:pPr>
@@ -857,6 +970,7 @@
         <w:t xml:space="preserve"> </w:t>
       </w:r>
       <w:proofErr w:type="spellStart"/>
+      <w:proofErr w:type="gramStart"/>
       <w:r>
         <w:rPr>
           <w:rFonts w:ascii="Consolas" w:hAnsi="Consolas"/>
@@ -878,6 +992,7 @@
         </w:rPr>
         <w:t>(</w:t>
       </w:r>
+      <w:proofErr w:type="gramEnd"/>
       <w:r>
         <w:rPr>
           <w:rFonts w:ascii="Consolas" w:hAnsi="Consolas"/>
@@ -896,8 +1011,19 @@
           <w:sz w:val="20"/>
           <w:szCs w:val="20"/>
         </w:rPr>
-        <w:t xml:space="preserve"> count) {</w:t>
-      </w:r>
+        <w:t xml:space="preserve"> </w:t>
+      </w:r>
+      <w:proofErr w:type="gramStart"/>
+      <w:r>
+        <w:rPr>
+          <w:rFonts w:ascii="Consolas" w:hAnsi="Consolas"/>
+          <w:color w:val="000000"/>
+          <w:sz w:val="20"/>
+          <w:szCs w:val="20"/>
+        </w:rPr>
+        <w:t>count) {</w:t>
+      </w:r>
+      <w:proofErr w:type="gramEnd"/>
     </w:p>
     <w:p>
       <w:pPr>
@@ -958,7 +1084,27 @@
           <w:sz w:val="20"/>
           <w:szCs w:val="20"/>
         </w:rPr>
-        <w:t>//A more developed program might ask user for how many runs to do instead of hard-coding.</w:t>
+        <w:t xml:space="preserve">//A more developed program might ask user for how many runs to do instead of </w:t>
+      </w:r>
+      <w:proofErr w:type="gramStart"/>
+      <w:r>
+        <w:rPr>
+          <w:rFonts w:ascii="Consolas" w:hAnsi="Consolas"/>
+          <w:color w:val="3F7F5F"/>
+          <w:sz w:val="20"/>
+          <w:szCs w:val="20"/>
+        </w:rPr>
+        <w:t>hard-coding</w:t>
+      </w:r>
+      <w:proofErr w:type="gramEnd"/>
+      <w:r>
+        <w:rPr>
+          <w:rFonts w:ascii="Consolas" w:hAnsi="Consolas"/>
+          <w:color w:val="3F7F5F"/>
+          <w:sz w:val="20"/>
+          <w:szCs w:val="20"/>
+        </w:rPr>
+        <w:t>.</w:t>
       </w:r>
     </w:p>
     <w:p>
@@ -1000,8 +1146,19 @@
           <w:sz w:val="20"/>
           <w:szCs w:val="20"/>
         </w:rPr>
-        <w:t xml:space="preserve"> (count &gt; 3) {</w:t>
-      </w:r>
+        <w:t xml:space="preserve"> (count &gt; </w:t>
+      </w:r>
+      <w:proofErr w:type="gramStart"/>
+      <w:r>
+        <w:rPr>
+          <w:rFonts w:ascii="Consolas" w:hAnsi="Consolas"/>
+          <w:color w:val="000000"/>
+          <w:sz w:val="20"/>
+          <w:szCs w:val="20"/>
+        </w:rPr>
+        <w:t>3) {</w:t>
+      </w:r>
+      <w:proofErr w:type="gramEnd"/>
     </w:p>
     <w:p>
       <w:pPr>
@@ -1033,6 +1190,7 @@
         </w:rPr>
         <w:tab/>
       </w:r>
+      <w:proofErr w:type="gramStart"/>
       <w:r>
         <w:rPr>
           <w:rFonts w:ascii="Consolas" w:hAnsi="Consolas"/>
@@ -1053,6 +1211,7 @@
         </w:rPr>
         <w:t>;</w:t>
       </w:r>
+      <w:proofErr w:type="gramEnd"/>
     </w:p>
     <w:p>
       <w:pPr>
@@ -1108,6 +1267,7 @@
         <w:t xml:space="preserve">//Using </w:t>
       </w:r>
       <w:proofErr w:type="spellStart"/>
+      <w:proofErr w:type="gramStart"/>
       <w:r>
         <w:rPr>
           <w:rFonts w:ascii="Consolas" w:hAnsi="Consolas"/>
@@ -1126,7 +1286,17 @@
           <w:sz w:val="20"/>
           <w:szCs w:val="20"/>
         </w:rPr>
-        <w:t>() to handle any white spaces from input</w:t>
+        <w:t>(</w:t>
+      </w:r>
+      <w:proofErr w:type="gramEnd"/>
+      <w:r>
+        <w:rPr>
+          <w:rFonts w:ascii="Consolas" w:hAnsi="Consolas"/>
+          <w:color w:val="3F7F5F"/>
+          <w:sz w:val="20"/>
+          <w:szCs w:val="20"/>
+        </w:rPr>
+        <w:t>) to handle any white spaces from input</w:t>
       </w:r>
     </w:p>
     <w:p>
@@ -1166,8 +1336,19 @@
           <w:sz w:val="20"/>
           <w:szCs w:val="20"/>
         </w:rPr>
-        <w:t xml:space="preserve"> string1, string2;</w:t>
-      </w:r>
+        <w:t xml:space="preserve"> string1, </w:t>
+      </w:r>
+      <w:proofErr w:type="gramStart"/>
+      <w:r>
+        <w:rPr>
+          <w:rFonts w:ascii="Consolas" w:hAnsi="Consolas"/>
+          <w:color w:val="000000"/>
+          <w:sz w:val="20"/>
+          <w:szCs w:val="20"/>
+        </w:rPr>
+        <w:t>string2;</w:t>
+      </w:r>
+      <w:proofErr w:type="gramEnd"/>
     </w:p>
     <w:p>
       <w:pPr>
@@ -1229,6 +1410,7 @@
         <w:t xml:space="preserve"> &lt;&lt; </w:t>
       </w:r>
       <w:proofErr w:type="spellStart"/>
+      <w:proofErr w:type="gramStart"/>
       <w:r>
         <w:rPr>
           <w:rFonts w:ascii="Consolas" w:hAnsi="Consolas"/>
@@ -1250,6 +1432,7 @@
         </w:rPr>
         <w:t>;</w:t>
       </w:r>
+      <w:proofErr w:type="gramEnd"/>
     </w:p>
     <w:p>
       <w:pPr>
@@ -1273,6 +1456,7 @@
         <w:tab/>
       </w:r>
       <w:proofErr w:type="spellStart"/>
+      <w:proofErr w:type="gramStart"/>
       <w:r>
         <w:rPr>
           <w:rFonts w:ascii="Consolas" w:hAnsi="Consolas"/>
@@ -1295,6 +1479,7 @@
         <w:t>(</w:t>
       </w:r>
       <w:proofErr w:type="spellStart"/>
+      <w:proofErr w:type="gramEnd"/>
       <w:r>
         <w:rPr>
           <w:rFonts w:ascii="Consolas" w:hAnsi="Consolas"/>
@@ -1312,8 +1497,19 @@
           <w:sz w:val="20"/>
           <w:szCs w:val="20"/>
         </w:rPr>
-        <w:t>, string1);</w:t>
-      </w:r>
+        <w:t>, string1</w:t>
+      </w:r>
+      <w:proofErr w:type="gramStart"/>
+      <w:r>
+        <w:rPr>
+          <w:rFonts w:ascii="Consolas" w:hAnsi="Consolas"/>
+          <w:color w:val="000000"/>
+          <w:sz w:val="20"/>
+          <w:szCs w:val="20"/>
+        </w:rPr>
+        <w:t>);</w:t>
+      </w:r>
+      <w:proofErr w:type="gramEnd"/>
     </w:p>
     <w:p>
       <w:pPr>
@@ -1375,6 +1571,7 @@
         <w:t xml:space="preserve"> &lt;&lt; </w:t>
       </w:r>
       <w:proofErr w:type="spellStart"/>
+      <w:proofErr w:type="gramStart"/>
       <w:r>
         <w:rPr>
           <w:rFonts w:ascii="Consolas" w:hAnsi="Consolas"/>
@@ -1396,6 +1593,7 @@
         </w:rPr>
         <w:t>;</w:t>
       </w:r>
+      <w:proofErr w:type="gramEnd"/>
     </w:p>
     <w:p>
       <w:pPr>
@@ -1419,6 +1617,7 @@
         <w:tab/>
       </w:r>
       <w:proofErr w:type="spellStart"/>
+      <w:proofErr w:type="gramStart"/>
       <w:r>
         <w:rPr>
           <w:rFonts w:ascii="Consolas" w:hAnsi="Consolas"/>
@@ -1441,6 +1640,7 @@
         <w:t>(</w:t>
       </w:r>
       <w:proofErr w:type="spellStart"/>
+      <w:proofErr w:type="gramEnd"/>
       <w:r>
         <w:rPr>
           <w:rFonts w:ascii="Consolas" w:hAnsi="Consolas"/>
@@ -1458,8 +1658,19 @@
           <w:sz w:val="20"/>
           <w:szCs w:val="20"/>
         </w:rPr>
-        <w:t>, string2);</w:t>
-      </w:r>
+        <w:t>, string2</w:t>
+      </w:r>
+      <w:proofErr w:type="gramStart"/>
+      <w:r>
+        <w:rPr>
+          <w:rFonts w:ascii="Consolas" w:hAnsi="Consolas"/>
+          <w:color w:val="000000"/>
+          <w:sz w:val="20"/>
+          <w:szCs w:val="20"/>
+        </w:rPr>
+        <w:t>);</w:t>
+      </w:r>
+      <w:proofErr w:type="gramEnd"/>
     </w:p>
     <w:p>
       <w:pPr>
@@ -1527,7 +1738,17 @@
           <w:sz w:val="20"/>
           <w:szCs w:val="20"/>
         </w:rPr>
-        <w:t>" "</w:t>
+        <w:t xml:space="preserve">" </w:t>
+      </w:r>
+      <w:proofErr w:type="gramStart"/>
+      <w:r>
+        <w:rPr>
+          <w:rFonts w:ascii="Consolas" w:hAnsi="Consolas"/>
+          <w:color w:val="2A00FF"/>
+          <w:sz w:val="20"/>
+          <w:szCs w:val="20"/>
+        </w:rPr>
+        <w:t>"</w:t>
       </w:r>
       <w:r>
         <w:rPr>
@@ -1538,6 +1759,7 @@
         </w:rPr>
         <w:t>;</w:t>
       </w:r>
+      <w:proofErr w:type="gramEnd"/>
     </w:p>
     <w:p>
       <w:pPr>
@@ -1561,6 +1783,7 @@
         <w:tab/>
       </w:r>
       <w:proofErr w:type="spellStart"/>
+      <w:proofErr w:type="gramStart"/>
       <w:r>
         <w:rPr>
           <w:rFonts w:ascii="Consolas" w:hAnsi="Consolas"/>
@@ -1571,15 +1794,27 @@
         <w:t>stringres.append</w:t>
       </w:r>
       <w:proofErr w:type="spellEnd"/>
-      <w:r>
-        <w:rPr>
-          <w:rFonts w:ascii="Consolas" w:hAnsi="Consolas"/>
-          <w:color w:val="000000"/>
-          <w:sz w:val="20"/>
-          <w:szCs w:val="20"/>
-        </w:rPr>
-        <w:t>(string2);</w:t>
-      </w:r>
+      <w:proofErr w:type="gramEnd"/>
+      <w:r>
+        <w:rPr>
+          <w:rFonts w:ascii="Consolas" w:hAnsi="Consolas"/>
+          <w:color w:val="000000"/>
+          <w:sz w:val="20"/>
+          <w:szCs w:val="20"/>
+        </w:rPr>
+        <w:t>(string2</w:t>
+      </w:r>
+      <w:proofErr w:type="gramStart"/>
+      <w:r>
+        <w:rPr>
+          <w:rFonts w:ascii="Consolas" w:hAnsi="Consolas"/>
+          <w:color w:val="000000"/>
+          <w:sz w:val="20"/>
+          <w:szCs w:val="20"/>
+        </w:rPr>
+        <w:t>);</w:t>
+      </w:r>
+      <w:proofErr w:type="gramEnd"/>
     </w:p>
     <w:p>
       <w:pPr>
@@ -1661,6 +1896,7 @@
         <w:t xml:space="preserve"> &lt;&lt; </w:t>
       </w:r>
       <w:proofErr w:type="spellStart"/>
+      <w:proofErr w:type="gramStart"/>
       <w:r>
         <w:rPr>
           <w:rFonts w:ascii="Consolas" w:hAnsi="Consolas"/>
@@ -1682,6 +1918,7 @@
         </w:rPr>
         <w:t>;</w:t>
       </w:r>
+      <w:proofErr w:type="gramEnd"/>
     </w:p>
     <w:p>
       <w:pPr>
@@ -1711,8 +1948,19 @@
           <w:sz w:val="20"/>
           <w:szCs w:val="20"/>
         </w:rPr>
-        <w:t>//Recursion instead of while loop</w:t>
-      </w:r>
+        <w:t xml:space="preserve">//Recursion instead of while </w:t>
+      </w:r>
+      <w:proofErr w:type="gramStart"/>
+      <w:r>
+        <w:rPr>
+          <w:rFonts w:ascii="Consolas" w:hAnsi="Consolas"/>
+          <w:color w:val="3F7F5F"/>
+          <w:sz w:val="20"/>
+          <w:szCs w:val="20"/>
+        </w:rPr>
+        <w:t>loop</w:t>
+      </w:r>
+      <w:proofErr w:type="gramEnd"/>
     </w:p>
     <w:p>
       <w:pPr>
@@ -1736,6 +1984,7 @@
         <w:tab/>
       </w:r>
       <w:proofErr w:type="spellStart"/>
+      <w:proofErr w:type="gramStart"/>
       <w:r>
         <w:rPr>
           <w:rFonts w:ascii="Consolas" w:hAnsi="Consolas"/>
@@ -1753,8 +2002,29 @@
           <w:sz w:val="20"/>
           <w:szCs w:val="20"/>
         </w:rPr>
-        <w:t>(count + 1);</w:t>
-      </w:r>
+        <w:t>(</w:t>
+      </w:r>
+      <w:proofErr w:type="gramEnd"/>
+      <w:r>
+        <w:rPr>
+          <w:rFonts w:ascii="Consolas" w:hAnsi="Consolas"/>
+          <w:color w:val="000000"/>
+          <w:sz w:val="20"/>
+          <w:szCs w:val="20"/>
+        </w:rPr>
+        <w:t>count + 1</w:t>
+      </w:r>
+      <w:proofErr w:type="gramStart"/>
+      <w:r>
+        <w:rPr>
+          <w:rFonts w:ascii="Consolas" w:hAnsi="Consolas"/>
+          <w:color w:val="000000"/>
+          <w:sz w:val="20"/>
+          <w:szCs w:val="20"/>
+        </w:rPr>
+        <w:t>);</w:t>
+      </w:r>
+      <w:proofErr w:type="gramEnd"/>
     </w:p>
     <w:p>
       <w:pPr>
@@ -1811,6 +2081,7 @@
         </w:rPr>
         <w:t xml:space="preserve"> </w:t>
       </w:r>
+      <w:proofErr w:type="gramStart"/>
       <w:r>
         <w:rPr>
           <w:rFonts w:ascii="Consolas" w:hAnsi="Consolas"/>
@@ -1829,7 +2100,17 @@
           <w:sz w:val="20"/>
           <w:szCs w:val="20"/>
         </w:rPr>
-        <w:t>() {</w:t>
+        <w:t>(</w:t>
+      </w:r>
+      <w:proofErr w:type="gramEnd"/>
+      <w:r>
+        <w:rPr>
+          <w:rFonts w:ascii="Consolas" w:hAnsi="Consolas"/>
+          <w:color w:val="000000"/>
+          <w:sz w:val="20"/>
+          <w:szCs w:val="20"/>
+        </w:rPr>
+        <w:t>) {</w:t>
       </w:r>
     </w:p>
     <w:p>
@@ -1845,6 +2126,7 @@
         </w:rPr>
       </w:pPr>
       <w:proofErr w:type="spellStart"/>
+      <w:proofErr w:type="gramStart"/>
       <w:r>
         <w:rPr>
           <w:rFonts w:ascii="Consolas" w:hAnsi="Consolas"/>
@@ -1862,8 +2144,29 @@
           <w:sz w:val="20"/>
           <w:szCs w:val="20"/>
         </w:rPr>
-        <w:t>(1);</w:t>
-      </w:r>
+        <w:t>(</w:t>
+      </w:r>
+      <w:proofErr w:type="gramEnd"/>
+      <w:r>
+        <w:rPr>
+          <w:rFonts w:ascii="Consolas" w:hAnsi="Consolas"/>
+          <w:color w:val="000000"/>
+          <w:sz w:val="20"/>
+          <w:szCs w:val="20"/>
+        </w:rPr>
+        <w:t>1</w:t>
+      </w:r>
+      <w:proofErr w:type="gramStart"/>
+      <w:r>
+        <w:rPr>
+          <w:rFonts w:ascii="Consolas" w:hAnsi="Consolas"/>
+          <w:color w:val="000000"/>
+          <w:sz w:val="20"/>
+          <w:szCs w:val="20"/>
+        </w:rPr>
+        <w:t>);</w:t>
+      </w:r>
+      <w:proofErr w:type="gramEnd"/>
     </w:p>
     <w:p>
       <w:pPr>
@@ -1895,8 +2198,19 @@
           <w:sz w:val="20"/>
           <w:szCs w:val="20"/>
         </w:rPr>
-        <w:t xml:space="preserve"> 0;</w:t>
-      </w:r>
+        <w:t xml:space="preserve"> </w:t>
+      </w:r>
+      <w:proofErr w:type="gramStart"/>
+      <w:r>
+        <w:rPr>
+          <w:rFonts w:ascii="Consolas" w:hAnsi="Consolas"/>
+          <w:color w:val="000000"/>
+          <w:sz w:val="20"/>
+          <w:szCs w:val="20"/>
+        </w:rPr>
+        <w:t>0;</w:t>
+      </w:r>
+      <w:proofErr w:type="gramEnd"/>
     </w:p>
     <w:p>
       <w:pPr>
@@ -2147,6 +2461,7 @@
         <w:t xml:space="preserve">Initialize </w:t>
       </w:r>
       <w:proofErr w:type="spellStart"/>
+      <w:proofErr w:type="gramStart"/>
       <w:r>
         <w:rPr>
           <w:color w:val="000000"/>
@@ -2162,7 +2477,16 @@
           <w:sz w:val="28"/>
           <w:szCs w:val="28"/>
         </w:rPr>
-        <w:t>() with required parameter “count”</w:t>
+        <w:t>(</w:t>
+      </w:r>
+      <w:proofErr w:type="gramEnd"/>
+      <w:r>
+        <w:rPr>
+          <w:color w:val="000000"/>
+          <w:sz w:val="28"/>
+          <w:szCs w:val="28"/>
+        </w:rPr>
+        <w:t>) with required parameter “count”</w:t>
       </w:r>
     </w:p>
     <w:p>
@@ -2922,6 +3246,15 @@
           </wp:inline>
         </w:drawing>
       </w:r>
+    </w:p>
+    <w:p>
+      <w:pPr>
+        <w:ind w:left="-1440"/>
+        <w:rPr>
+          <w:sz w:val="28"/>
+          <w:szCs w:val="28"/>
+        </w:rPr>
+      </w:pPr>
     </w:p>
     <w:sectPr>
       <w:pgSz w:w="12240" w:h="15840"/>

</xml_diff>